<commit_message>
Update resume and hero banner
</commit_message>
<xml_diff>
--- a/sean-ockert-resume-2019.docx
+++ b/sean-ockert-resume-2019.docx
@@ -123,6 +123,47 @@
           <w:rtl w:val="0"/>
         </w:rPr>
         <w:t xml:space="preserve">Hi, I am a creative, front-end web developer with a knack for clarity, performance &amp; usability. Seeking a technical role in product development, user interface design, or customer- focused web applications.</w:t>
+      </w:r>
+    </w:p>
+    <w:p>
+      <w:pPr>
+        <w:rPr/>
+      </w:pPr>
+      <w:r>
+        <w:rPr>
+          <w:rtl w:val="0"/>
+        </w:rPr>
+      </w:r>
+    </w:p>
+    <w:p>
+      <w:pPr>
+        <w:rPr/>
+      </w:pPr>
+      <w:r>
+        <w:rPr>
+          <w:b w:val="1"/>
+          <w:rtl w:val="0"/>
+        </w:rPr>
+        <w:t xml:space="preserve">Ideal industries: </w:t>
+      </w:r>
+      <w:r>
+        <w:rPr>
+          <w:rtl w:val="0"/>
+        </w:rPr>
+        <w:t xml:space="preserve">renewable energy, food, travel. </w:t>
+      </w:r>
+      <w:r>
+        <w:rPr>
+          <w:b w:val="1"/>
+          <w:rtl w:val="0"/>
+        </w:rPr>
+        <w:t xml:space="preserve">Would not consider: </w:t>
+      </w:r>
+      <w:r>
+        <w:rPr>
+          <w:rtl w:val="0"/>
+        </w:rPr>
+        <w:t xml:space="preserve">gambling, insurance.</w:t>
       </w:r>
     </w:p>
     <w:p>

</xml_diff>